<commit_message>
Lab 1 mistake eddited
</commit_message>
<xml_diff>
--- a/Aayush-Poudel/LAB1 DDA/Lab 1 DDA.docx
+++ b/Aayush-Poudel/LAB1 DDA/Lab 1 DDA.docx
@@ -23,12 +23,9 @@
           <w:szCs w:val="36"/>
           <w:lang w:val="en-US"/>
         </w:rPr>
-        <w:t>LAB-3</w:t>
-      </w:r>
-    </w:p>
-    <w:p>
-      <w:pPr>
-        <w:jc w:val="center"/>
+        <w:t>LAB-</w:t>
+      </w:r>
+      <w:r>
         <w:rPr>
           <w:rFonts w:ascii="Times New Roman" w:hAnsi="Times New Roman" w:cs="Times New Roman"/>
           <w:b/>
@@ -37,8 +34,12 @@
           <w:szCs w:val="36"/>
           <w:lang w:val="en-US"/>
         </w:rPr>
-      </w:pPr>
-      <w:r>
+        <w:t>1</w:t>
+      </w:r>
+    </w:p>
+    <w:p>
+      <w:pPr>
+        <w:jc w:val="center"/>
         <w:rPr>
           <w:rFonts w:ascii="Times New Roman" w:hAnsi="Times New Roman" w:cs="Times New Roman"/>
           <w:b/>
@@ -47,11 +48,8 @@
           <w:szCs w:val="36"/>
           <w:lang w:val="en-US"/>
         </w:rPr>
-        <w:t>POINTER and NAMESPACE</w:t>
-      </w:r>
-    </w:p>
-    <w:p>
-      <w:pPr>
+      </w:pPr>
+      <w:r>
         <w:rPr>
           <w:rFonts w:ascii="Times New Roman" w:hAnsi="Times New Roman" w:cs="Times New Roman"/>
           <w:b/>
@@ -60,6 +58,19 @@
           <w:szCs w:val="36"/>
           <w:lang w:val="en-US"/>
         </w:rPr>
+        <w:t>Digital Differential Analyzer</w:t>
+      </w:r>
+    </w:p>
+    <w:p>
+      <w:pPr>
+        <w:rPr>
+          <w:rFonts w:ascii="Times New Roman" w:hAnsi="Times New Roman" w:cs="Times New Roman"/>
+          <w:b/>
+          <w:bCs/>
+          <w:sz w:val="36"/>
+          <w:szCs w:val="36"/>
+          <w:lang w:val="en-US"/>
+        </w:rPr>
       </w:pPr>
     </w:p>
     <w:p>
@@ -93,18 +104,7 @@
           <w:szCs w:val="32"/>
           <w:lang w:val="en-US"/>
         </w:rPr>
-        <w:t>: -</w:t>
-      </w:r>
-      <w:r>
-        <w:rPr>
-          <w:rFonts w:ascii="Times New Roman" w:hAnsi="Times New Roman" w:cs="Times New Roman"/>
-          <w:b/>
-          <w:bCs/>
-          <w:sz w:val="32"/>
-          <w:szCs w:val="32"/>
-          <w:lang w:val="en-US"/>
-        </w:rPr>
-        <w:t xml:space="preserve"> </w:t>
+        <w:t xml:space="preserve">: - </w:t>
       </w:r>
     </w:p>
     <w:p>
@@ -753,23 +753,7 @@
               <w:sz w:val="24"/>
               <w:szCs w:val="24"/>
             </w:rPr>
-            <m:t xml:space="preserve">   </m:t>
-          </m:r>
-          <m:r>
-            <w:rPr>
-              <w:rFonts w:ascii="Cambria Math" w:hAnsi="Cambria Math" w:cs="Times New Roman"/>
-              <w:sz w:val="24"/>
-              <w:szCs w:val="24"/>
-            </w:rPr>
-            <m:t>Steps</m:t>
-          </m:r>
-          <m:r>
-            <w:rPr>
-              <w:rFonts w:ascii="Cambria Math" w:hAnsi="Cambria Math" w:cs="Times New Roman"/>
-              <w:sz w:val="24"/>
-              <w:szCs w:val="24"/>
-            </w:rPr>
-            <m:t>=</m:t>
+            <m:t xml:space="preserve">   Steps=</m:t>
           </m:r>
           <m:func>
             <m:funcPr>
@@ -935,23 +919,7 @@
               <w:sz w:val="24"/>
               <w:szCs w:val="24"/>
             </w:rPr>
-            <m:t xml:space="preserve"> </m:t>
-          </m:r>
-          <m:r>
-            <w:rPr>
-              <w:rFonts w:ascii="Cambria Math" w:hAnsi="Cambria Math" w:cs="Times New Roman"/>
-              <w:sz w:val="24"/>
-              <w:szCs w:val="24"/>
-            </w:rPr>
-            <m:t xml:space="preserve">Xincrement= </m:t>
-          </m:r>
-          <m:r>
-            <w:rPr>
-              <w:rFonts w:ascii="Cambria Math" w:hAnsi="Cambria Math" w:cs="Times New Roman"/>
-              <w:sz w:val="24"/>
-              <w:szCs w:val="24"/>
-            </w:rPr>
-            <m:t xml:space="preserve">  </m:t>
+            <m:t xml:space="preserve"> Xincrement=   </m:t>
           </m:r>
           <m:f>
             <m:fPr>
@@ -1002,15 +970,7 @@
               <w:sz w:val="24"/>
               <w:szCs w:val="24"/>
             </w:rPr>
-            <m:t xml:space="preserve"> , Yincrement= </m:t>
-          </m:r>
-          <m:r>
-            <w:rPr>
-              <w:rFonts w:ascii="Cambria Math" w:hAnsi="Cambria Math" w:cs="Times New Roman"/>
-              <w:sz w:val="24"/>
-              <w:szCs w:val="24"/>
-            </w:rPr>
-            <m:t xml:space="preserve">  </m:t>
+            <m:t xml:space="preserve"> , Yincrement=   </m:t>
           </m:r>
           <m:f>
             <m:fPr>
@@ -1394,209 +1354,101 @@
           <w:sz w:val="24"/>
           <w:szCs w:val="24"/>
         </w:rPr>
-        <w:t xml:space="preserve">import </w:t>
-      </w:r>
-      <w:proofErr w:type="gramStart"/>
-      <w:r>
-        <w:rPr>
-          <w:rFonts w:ascii="Times New Roman" w:hAnsi="Times New Roman" w:cs="Times New Roman"/>
-          <w:sz w:val="24"/>
-          <w:szCs w:val="24"/>
-        </w:rPr>
-        <w:t>matplotlib.pyplot</w:t>
-      </w:r>
-      <w:proofErr w:type="gramEnd"/>
-      <w:r>
-        <w:rPr>
-          <w:rFonts w:ascii="Times New Roman" w:hAnsi="Times New Roman" w:cs="Times New Roman"/>
-          <w:sz w:val="24"/>
-          <w:szCs w:val="24"/>
-        </w:rPr>
-        <w:t xml:space="preserve"> as plt</w:t>
-      </w:r>
-    </w:p>
-    <w:p>
-      <w:pPr>
-        <w:rPr>
-          <w:rFonts w:ascii="Times New Roman" w:hAnsi="Times New Roman" w:cs="Times New Roman"/>
-          <w:sz w:val="24"/>
-          <w:szCs w:val="24"/>
-        </w:rPr>
-      </w:pPr>
-    </w:p>
-    <w:p>
-      <w:pPr>
-        <w:rPr>
-          <w:rFonts w:ascii="Times New Roman" w:hAnsi="Times New Roman" w:cs="Times New Roman"/>
-          <w:sz w:val="24"/>
-          <w:szCs w:val="24"/>
-        </w:rPr>
-      </w:pPr>
-      <w:r>
-        <w:rPr>
-          <w:rFonts w:ascii="Times New Roman" w:hAnsi="Times New Roman" w:cs="Times New Roman"/>
-          <w:sz w:val="24"/>
-          <w:szCs w:val="24"/>
-        </w:rPr>
-        <w:t xml:space="preserve">def </w:t>
-      </w:r>
-      <w:proofErr w:type="gramStart"/>
-      <w:r>
-        <w:rPr>
-          <w:rFonts w:ascii="Times New Roman" w:hAnsi="Times New Roman" w:cs="Times New Roman"/>
-          <w:sz w:val="24"/>
-          <w:szCs w:val="24"/>
-        </w:rPr>
-        <w:t>dda(</w:t>
-      </w:r>
-      <w:proofErr w:type="gramEnd"/>
-      <w:r>
-        <w:rPr>
-          <w:rFonts w:ascii="Times New Roman" w:hAnsi="Times New Roman" w:cs="Times New Roman"/>
-          <w:sz w:val="24"/>
-          <w:szCs w:val="24"/>
-        </w:rPr>
-        <w:t>):</w:t>
-      </w:r>
-    </w:p>
-    <w:p>
-      <w:pPr>
-        <w:rPr>
-          <w:rFonts w:ascii="Times New Roman" w:hAnsi="Times New Roman" w:cs="Times New Roman"/>
-          <w:sz w:val="24"/>
-          <w:szCs w:val="24"/>
-        </w:rPr>
-      </w:pPr>
-      <w:r>
-        <w:rPr>
-          <w:rFonts w:ascii="Times New Roman" w:hAnsi="Times New Roman" w:cs="Times New Roman"/>
-          <w:sz w:val="24"/>
-          <w:szCs w:val="24"/>
-        </w:rPr>
-        <w:t xml:space="preserve">    x1 = </w:t>
-      </w:r>
-      <w:proofErr w:type="gramStart"/>
-      <w:r>
-        <w:rPr>
-          <w:rFonts w:ascii="Times New Roman" w:hAnsi="Times New Roman" w:cs="Times New Roman"/>
-          <w:sz w:val="24"/>
-          <w:szCs w:val="24"/>
-        </w:rPr>
-        <w:t>int(</w:t>
-      </w:r>
-      <w:proofErr w:type="gramEnd"/>
-      <w:r>
-        <w:rPr>
-          <w:rFonts w:ascii="Times New Roman" w:hAnsi="Times New Roman" w:cs="Times New Roman"/>
-          <w:sz w:val="24"/>
-          <w:szCs w:val="24"/>
-        </w:rPr>
-        <w:t>input('Enter the value of x1: '))</w:t>
-      </w:r>
-    </w:p>
-    <w:p>
-      <w:pPr>
-        <w:rPr>
-          <w:rFonts w:ascii="Times New Roman" w:hAnsi="Times New Roman" w:cs="Times New Roman"/>
-          <w:sz w:val="24"/>
-          <w:szCs w:val="24"/>
-        </w:rPr>
-      </w:pPr>
-      <w:r>
-        <w:rPr>
-          <w:rFonts w:ascii="Times New Roman" w:hAnsi="Times New Roman" w:cs="Times New Roman"/>
-          <w:sz w:val="24"/>
-          <w:szCs w:val="24"/>
-        </w:rPr>
-        <w:t xml:space="preserve">    y1 = </w:t>
-      </w:r>
-      <w:proofErr w:type="gramStart"/>
-      <w:r>
-        <w:rPr>
-          <w:rFonts w:ascii="Times New Roman" w:hAnsi="Times New Roman" w:cs="Times New Roman"/>
-          <w:sz w:val="24"/>
-          <w:szCs w:val="24"/>
-        </w:rPr>
-        <w:t>int(</w:t>
-      </w:r>
-      <w:proofErr w:type="gramEnd"/>
-      <w:r>
-        <w:rPr>
-          <w:rFonts w:ascii="Times New Roman" w:hAnsi="Times New Roman" w:cs="Times New Roman"/>
-          <w:sz w:val="24"/>
-          <w:szCs w:val="24"/>
-        </w:rPr>
-        <w:t>input('Enter the value of y1: '))</w:t>
-      </w:r>
-    </w:p>
-    <w:p>
-      <w:pPr>
-        <w:rPr>
-          <w:rFonts w:ascii="Times New Roman" w:hAnsi="Times New Roman" w:cs="Times New Roman"/>
-          <w:sz w:val="24"/>
-          <w:szCs w:val="24"/>
-        </w:rPr>
-      </w:pPr>
-      <w:r>
-        <w:rPr>
-          <w:rFonts w:ascii="Times New Roman" w:hAnsi="Times New Roman" w:cs="Times New Roman"/>
-          <w:sz w:val="24"/>
-          <w:szCs w:val="24"/>
-        </w:rPr>
-        <w:t xml:space="preserve">    x2 = </w:t>
-      </w:r>
-      <w:proofErr w:type="gramStart"/>
-      <w:r>
-        <w:rPr>
-          <w:rFonts w:ascii="Times New Roman" w:hAnsi="Times New Roman" w:cs="Times New Roman"/>
-          <w:sz w:val="24"/>
-          <w:szCs w:val="24"/>
-        </w:rPr>
-        <w:t>int(</w:t>
-      </w:r>
-      <w:proofErr w:type="gramEnd"/>
-      <w:r>
-        <w:rPr>
-          <w:rFonts w:ascii="Times New Roman" w:hAnsi="Times New Roman" w:cs="Times New Roman"/>
-          <w:sz w:val="24"/>
-          <w:szCs w:val="24"/>
-        </w:rPr>
-        <w:t>input('Enter the value of x2: '))</w:t>
-      </w:r>
-    </w:p>
-    <w:p>
-      <w:pPr>
-        <w:rPr>
-          <w:rFonts w:ascii="Times New Roman" w:hAnsi="Times New Roman" w:cs="Times New Roman"/>
-          <w:sz w:val="24"/>
-          <w:szCs w:val="24"/>
-        </w:rPr>
-      </w:pPr>
-      <w:r>
-        <w:rPr>
-          <w:rFonts w:ascii="Times New Roman" w:hAnsi="Times New Roman" w:cs="Times New Roman"/>
-          <w:sz w:val="24"/>
-          <w:szCs w:val="24"/>
-        </w:rPr>
-        <w:t xml:space="preserve">    y2 = </w:t>
-      </w:r>
-      <w:proofErr w:type="gramStart"/>
-      <w:r>
-        <w:rPr>
-          <w:rFonts w:ascii="Times New Roman" w:hAnsi="Times New Roman" w:cs="Times New Roman"/>
-          <w:sz w:val="24"/>
-          <w:szCs w:val="24"/>
-        </w:rPr>
-        <w:t>int(</w:t>
-      </w:r>
-      <w:proofErr w:type="gramEnd"/>
-      <w:r>
-        <w:rPr>
-          <w:rFonts w:ascii="Times New Roman" w:hAnsi="Times New Roman" w:cs="Times New Roman"/>
-          <w:sz w:val="24"/>
-          <w:szCs w:val="24"/>
-        </w:rPr>
-        <w:t>input('Enter the value of y2: '))</w:t>
+        <w:t>import matplotlib.pyplot as plt</w:t>
+      </w:r>
+    </w:p>
+    <w:p>
+      <w:pPr>
+        <w:rPr>
+          <w:rFonts w:ascii="Times New Roman" w:hAnsi="Times New Roman" w:cs="Times New Roman"/>
+          <w:sz w:val="24"/>
+          <w:szCs w:val="24"/>
+        </w:rPr>
+      </w:pPr>
+    </w:p>
+    <w:p>
+      <w:pPr>
+        <w:rPr>
+          <w:rFonts w:ascii="Times New Roman" w:hAnsi="Times New Roman" w:cs="Times New Roman"/>
+          <w:sz w:val="24"/>
+          <w:szCs w:val="24"/>
+        </w:rPr>
+      </w:pPr>
+      <w:r>
+        <w:rPr>
+          <w:rFonts w:ascii="Times New Roman" w:hAnsi="Times New Roman" w:cs="Times New Roman"/>
+          <w:sz w:val="24"/>
+          <w:szCs w:val="24"/>
+        </w:rPr>
+        <w:t>def dda():</w:t>
+      </w:r>
+    </w:p>
+    <w:p>
+      <w:pPr>
+        <w:rPr>
+          <w:rFonts w:ascii="Times New Roman" w:hAnsi="Times New Roman" w:cs="Times New Roman"/>
+          <w:sz w:val="24"/>
+          <w:szCs w:val="24"/>
+        </w:rPr>
+      </w:pPr>
+      <w:r>
+        <w:rPr>
+          <w:rFonts w:ascii="Times New Roman" w:hAnsi="Times New Roman" w:cs="Times New Roman"/>
+          <w:sz w:val="24"/>
+          <w:szCs w:val="24"/>
+        </w:rPr>
+        <w:t xml:space="preserve">    x1 = int(input('Enter the value of x1: '))</w:t>
+      </w:r>
+    </w:p>
+    <w:p>
+      <w:pPr>
+        <w:rPr>
+          <w:rFonts w:ascii="Times New Roman" w:hAnsi="Times New Roman" w:cs="Times New Roman"/>
+          <w:sz w:val="24"/>
+          <w:szCs w:val="24"/>
+        </w:rPr>
+      </w:pPr>
+      <w:r>
+        <w:rPr>
+          <w:rFonts w:ascii="Times New Roman" w:hAnsi="Times New Roman" w:cs="Times New Roman"/>
+          <w:sz w:val="24"/>
+          <w:szCs w:val="24"/>
+        </w:rPr>
+        <w:t xml:space="preserve">    y1 = int(input('Enter the value of y1: '))</w:t>
+      </w:r>
+    </w:p>
+    <w:p>
+      <w:pPr>
+        <w:rPr>
+          <w:rFonts w:ascii="Times New Roman" w:hAnsi="Times New Roman" w:cs="Times New Roman"/>
+          <w:sz w:val="24"/>
+          <w:szCs w:val="24"/>
+        </w:rPr>
+      </w:pPr>
+      <w:r>
+        <w:rPr>
+          <w:rFonts w:ascii="Times New Roman" w:hAnsi="Times New Roman" w:cs="Times New Roman"/>
+          <w:sz w:val="24"/>
+          <w:szCs w:val="24"/>
+        </w:rPr>
+        <w:t xml:space="preserve">    x2 = int(input('Enter the value of x2: '))</w:t>
+      </w:r>
+    </w:p>
+    <w:p>
+      <w:pPr>
+        <w:rPr>
+          <w:rFonts w:ascii="Times New Roman" w:hAnsi="Times New Roman" w:cs="Times New Roman"/>
+          <w:sz w:val="24"/>
+          <w:szCs w:val="24"/>
+        </w:rPr>
+      </w:pPr>
+      <w:r>
+        <w:rPr>
+          <w:rFonts w:ascii="Times New Roman" w:hAnsi="Times New Roman" w:cs="Times New Roman"/>
+          <w:sz w:val="24"/>
+          <w:szCs w:val="24"/>
+        </w:rPr>
+        <w:t xml:space="preserve">    y2 = int(input('Enter the value of y2: '))</w:t>
       </w:r>
     </w:p>
     <w:p>
@@ -1759,60 +1611,24 @@
           <w:sz w:val="24"/>
           <w:szCs w:val="24"/>
         </w:rPr>
-        <w:t xml:space="preserve">        </w:t>
-      </w:r>
-      <w:proofErr w:type="gramStart"/>
-      <w:r>
-        <w:rPr>
-          <w:rFonts w:ascii="Times New Roman" w:hAnsi="Times New Roman" w:cs="Times New Roman"/>
-          <w:sz w:val="24"/>
-          <w:szCs w:val="24"/>
-        </w:rPr>
-        <w:t>xes.append</w:t>
-      </w:r>
-      <w:proofErr w:type="gramEnd"/>
-      <w:r>
-        <w:rPr>
-          <w:rFonts w:ascii="Times New Roman" w:hAnsi="Times New Roman" w:cs="Times New Roman"/>
-          <w:sz w:val="24"/>
-          <w:szCs w:val="24"/>
-        </w:rPr>
-        <w:t>(x)</w:t>
-      </w:r>
-    </w:p>
-    <w:p>
-      <w:pPr>
-        <w:rPr>
-          <w:rFonts w:ascii="Times New Roman" w:hAnsi="Times New Roman" w:cs="Times New Roman"/>
-          <w:sz w:val="24"/>
-          <w:szCs w:val="24"/>
-        </w:rPr>
-      </w:pPr>
-      <w:r>
-        <w:rPr>
-          <w:rFonts w:ascii="Times New Roman" w:hAnsi="Times New Roman" w:cs="Times New Roman"/>
-          <w:sz w:val="24"/>
-          <w:szCs w:val="24"/>
-        </w:rPr>
-        <w:t xml:space="preserve">        </w:t>
-      </w:r>
-      <w:proofErr w:type="gramStart"/>
-      <w:r>
-        <w:rPr>
-          <w:rFonts w:ascii="Times New Roman" w:hAnsi="Times New Roman" w:cs="Times New Roman"/>
-          <w:sz w:val="24"/>
-          <w:szCs w:val="24"/>
-        </w:rPr>
-        <w:t>yes.append</w:t>
-      </w:r>
-      <w:proofErr w:type="gramEnd"/>
-      <w:r>
-        <w:rPr>
-          <w:rFonts w:ascii="Times New Roman" w:hAnsi="Times New Roman" w:cs="Times New Roman"/>
-          <w:sz w:val="24"/>
-          <w:szCs w:val="24"/>
-        </w:rPr>
-        <w:t>(y)</w:t>
+        <w:t xml:space="preserve">        xes.append(x)</w:t>
+      </w:r>
+    </w:p>
+    <w:p>
+      <w:pPr>
+        <w:rPr>
+          <w:rFonts w:ascii="Times New Roman" w:hAnsi="Times New Roman" w:cs="Times New Roman"/>
+          <w:sz w:val="24"/>
+          <w:szCs w:val="24"/>
+        </w:rPr>
+      </w:pPr>
+      <w:r>
+        <w:rPr>
+          <w:rFonts w:ascii="Times New Roman" w:hAnsi="Times New Roman" w:cs="Times New Roman"/>
+          <w:sz w:val="24"/>
+          <w:szCs w:val="24"/>
+        </w:rPr>
+        <w:t xml:space="preserve">        yes.append(y)</w:t>
       </w:r>
     </w:p>
     <w:p>
@@ -1906,96 +1722,50 @@
           <w:sz w:val="24"/>
           <w:szCs w:val="24"/>
         </w:rPr>
-        <w:t xml:space="preserve">    </w:t>
-      </w:r>
-      <w:proofErr w:type="gramStart"/>
-      <w:r>
-        <w:rPr>
-          <w:rFonts w:ascii="Times New Roman" w:hAnsi="Times New Roman" w:cs="Times New Roman"/>
-          <w:sz w:val="24"/>
-          <w:szCs w:val="24"/>
-        </w:rPr>
-        <w:t>plt.plot</w:t>
-      </w:r>
-      <w:proofErr w:type="gramEnd"/>
-      <w:r>
-        <w:rPr>
-          <w:rFonts w:ascii="Times New Roman" w:hAnsi="Times New Roman" w:cs="Times New Roman"/>
-          <w:sz w:val="24"/>
-          <w:szCs w:val="24"/>
-        </w:rPr>
-        <w:t>(xes, yes, marker='x')</w:t>
-      </w:r>
-    </w:p>
-    <w:p>
-      <w:pPr>
-        <w:rPr>
-          <w:rFonts w:ascii="Times New Roman" w:hAnsi="Times New Roman" w:cs="Times New Roman"/>
-          <w:sz w:val="24"/>
-          <w:szCs w:val="24"/>
-        </w:rPr>
-      </w:pPr>
-      <w:r>
-        <w:rPr>
-          <w:rFonts w:ascii="Times New Roman" w:hAnsi="Times New Roman" w:cs="Times New Roman"/>
-          <w:sz w:val="24"/>
-          <w:szCs w:val="24"/>
-        </w:rPr>
-        <w:t xml:space="preserve">    </w:t>
-      </w:r>
-      <w:proofErr w:type="gramStart"/>
-      <w:r>
-        <w:rPr>
-          <w:rFonts w:ascii="Times New Roman" w:hAnsi="Times New Roman" w:cs="Times New Roman"/>
-          <w:sz w:val="24"/>
-          <w:szCs w:val="24"/>
-        </w:rPr>
-        <w:t>plt.show</w:t>
-      </w:r>
-      <w:proofErr w:type="gramEnd"/>
-      <w:r>
-        <w:rPr>
-          <w:rFonts w:ascii="Times New Roman" w:hAnsi="Times New Roman" w:cs="Times New Roman"/>
-          <w:sz w:val="24"/>
-          <w:szCs w:val="24"/>
-        </w:rPr>
-        <w:t>()</w:t>
-      </w:r>
-    </w:p>
-    <w:p>
-      <w:pPr>
-        <w:rPr>
-          <w:rFonts w:ascii="Times New Roman" w:hAnsi="Times New Roman" w:cs="Times New Roman"/>
-          <w:sz w:val="24"/>
-          <w:szCs w:val="24"/>
-        </w:rPr>
-      </w:pPr>
-    </w:p>
-    <w:p>
-      <w:pPr>
-        <w:rPr>
-          <w:rFonts w:ascii="Times New Roman" w:hAnsi="Times New Roman" w:cs="Times New Roman"/>
-          <w:sz w:val="24"/>
-          <w:szCs w:val="24"/>
-        </w:rPr>
-      </w:pPr>
-      <w:proofErr w:type="gramStart"/>
-      <w:r>
-        <w:rPr>
-          <w:rFonts w:ascii="Times New Roman" w:hAnsi="Times New Roman" w:cs="Times New Roman"/>
-          <w:sz w:val="24"/>
-          <w:szCs w:val="24"/>
-        </w:rPr>
-        <w:t>dda(</w:t>
-      </w:r>
-      <w:proofErr w:type="gramEnd"/>
-      <w:r>
-        <w:rPr>
-          <w:rFonts w:ascii="Times New Roman" w:hAnsi="Times New Roman" w:cs="Times New Roman"/>
-          <w:sz w:val="24"/>
-          <w:szCs w:val="24"/>
-        </w:rPr>
-        <w:t>)</w:t>
+        <w:t xml:space="preserve">    plt.plot(xes, yes, marker='x')</w:t>
+      </w:r>
+    </w:p>
+    <w:p>
+      <w:pPr>
+        <w:rPr>
+          <w:rFonts w:ascii="Times New Roman" w:hAnsi="Times New Roman" w:cs="Times New Roman"/>
+          <w:sz w:val="24"/>
+          <w:szCs w:val="24"/>
+        </w:rPr>
+      </w:pPr>
+      <w:r>
+        <w:rPr>
+          <w:rFonts w:ascii="Times New Roman" w:hAnsi="Times New Roman" w:cs="Times New Roman"/>
+          <w:sz w:val="24"/>
+          <w:szCs w:val="24"/>
+        </w:rPr>
+        <w:t xml:space="preserve">    plt.show()</w:t>
+      </w:r>
+    </w:p>
+    <w:p>
+      <w:pPr>
+        <w:rPr>
+          <w:rFonts w:ascii="Times New Roman" w:hAnsi="Times New Roman" w:cs="Times New Roman"/>
+          <w:sz w:val="24"/>
+          <w:szCs w:val="24"/>
+        </w:rPr>
+      </w:pPr>
+    </w:p>
+    <w:p>
+      <w:pPr>
+        <w:rPr>
+          <w:rFonts w:ascii="Times New Roman" w:hAnsi="Times New Roman" w:cs="Times New Roman"/>
+          <w:sz w:val="24"/>
+          <w:szCs w:val="24"/>
+        </w:rPr>
+      </w:pPr>
+      <w:r>
+        <w:rPr>
+          <w:rFonts w:ascii="Times New Roman" w:hAnsi="Times New Roman" w:cs="Times New Roman"/>
+          <w:sz w:val="24"/>
+          <w:szCs w:val="24"/>
+        </w:rPr>
+        <w:t>dda()</w:t>
       </w:r>
     </w:p>
     <w:p>
@@ -3069,6 +2839,7 @@
   <w:style w:type="character" w:default="1" w:styleId="DefaultParagraphFont">
     <w:name w:val="Default Paragraph Font"/>
     <w:uiPriority w:val="1"/>
+    <w:semiHidden/>
     <w:unhideWhenUsed/>
   </w:style>
   <w:style w:type="table" w:default="1" w:styleId="TableNormal">

</xml_diff>